<commit_message>
add Python and new updated episodes
</commit_message>
<xml_diff>
--- a/Rust/07_02_Defining_Modules_to_Control_Scope_and_Privacy.docx
+++ b/Rust/07_02_Defining_Modules_to_Control_Scope_and_Privacy.docx
@@ -11,7 +11,6 @@
           <w:b/>
         </w:rPr>
       </w:pPr>
-      <w:bookmarkStart w:id="0" w:name="_GoBack"/>
       <w:r>
         <w:rPr>
           <w:rFonts w:ascii="Verdana" w:hAnsi="Verdana"/>
@@ -359,21 +358,7 @@
         <w:rPr>
           <w:rFonts w:ascii="Verdana" w:hAnsi="Verdana"/>
         </w:rPr>
-        <w:t xml:space="preserve">Once a module is part of your crate, you can refer to code in that module from </w:t>
-      </w:r>
-      <w:proofErr w:type="gramStart"/>
-      <w:r>
-        <w:rPr>
-          <w:rFonts w:ascii="Verdana" w:hAnsi="Verdana"/>
-        </w:rPr>
-        <w:t>anywhere</w:t>
-      </w:r>
-      <w:proofErr w:type="gramEnd"/>
-      <w:r>
-        <w:rPr>
-          <w:rFonts w:ascii="Verdana" w:hAnsi="Verdana"/>
-        </w:rPr>
-        <w:t xml:space="preserve"> else in that same crate, as long as the privacy rules allow, using the path to the code. For example, an Asparagus type in the garden vegetables module would be found at crate:</w:t>
+        <w:t>Once a module is part of your crate, you can refer to code in that module from anywhere else in that same crate, as long as the privacy rules allow, using the path to the code. For example, an Asparagus type in the garden vegetables module would be found at crate:</w:t>
       </w:r>
       <w:proofErr w:type="gramStart"/>
       <w:r>
@@ -446,21 +431,7 @@
         <w:rPr>
           <w:rFonts w:ascii="Verdana" w:hAnsi="Verdana"/>
         </w:rPr>
-        <w:t xml:space="preserve">Within a scope, the use keyword creates shortcuts to items to reduce repetition </w:t>
-      </w:r>
-      <w:proofErr w:type="gramStart"/>
-      <w:r>
-        <w:rPr>
-          <w:rFonts w:ascii="Verdana" w:hAnsi="Verdana"/>
-        </w:rPr>
-        <w:t>of</w:t>
-      </w:r>
-      <w:proofErr w:type="gramEnd"/>
-      <w:r>
-        <w:rPr>
-          <w:rFonts w:ascii="Verdana" w:hAnsi="Verdana"/>
-        </w:rPr>
-        <w:t xml:space="preserve"> long paths. In any scope that can refer to crate::garden::vegetables::Asparagus, you can create a shortcut with use crate::garden::vegetables::Asparagus; and from then on you only need to write Asparagus to make use of that type in the scope.</w:t>
+        <w:t>Within a scope, the use keyword creates shortcuts to items to reduce repetition of long paths. In any scope that can refer to crate::garden::vegetables::Asparagus, you can create a shortcut with use crate::garden::vegetables::Asparagus; and from then on you only need to write Asparagus to make use of that type in the scope.</w:t>
       </w:r>
     </w:p>
     <w:p>
@@ -793,6 +764,60 @@
           <w:rFonts w:ascii="Verdana" w:hAnsi="Verdana"/>
         </w:rPr>
       </w:pPr>
+      <w:r>
+        <w:rPr>
+          <w:rFonts w:ascii="Verdana" w:hAnsi="Verdana"/>
+        </w:rPr>
+        <w:t>$</w:t>
+      </w:r>
+      <w:r>
+        <w:rPr>
+          <w:rFonts w:ascii="Verdana" w:hAnsi="Verdana"/>
+        </w:rPr>
+        <w:t>cargo new --lib restaurant</w:t>
+      </w:r>
+    </w:p>
+    <w:p>
+      <w:pPr>
+        <w:jc w:val="both"/>
+        <w:rPr>
+          <w:rFonts w:ascii="Verdana" w:hAnsi="Verdana"/>
+        </w:rPr>
+      </w:pPr>
+      <w:bookmarkStart w:id="0" w:name="_GoBack"/>
+      <w:bookmarkEnd w:id="0"/>
+    </w:p>
+    <w:p>
+      <w:pPr>
+        <w:shd w:val="clear" w:color="auto" w:fill="D0CECE" w:themeFill="background2" w:themeFillShade="E6"/>
+        <w:jc w:val="both"/>
+        <w:rPr>
+          <w:rFonts w:ascii="Verdana" w:hAnsi="Verdana"/>
+        </w:rPr>
+      </w:pPr>
+      <w:proofErr w:type="gramStart"/>
+      <w:r>
+        <w:rPr>
+          <w:rFonts w:ascii="Verdana" w:hAnsi="Verdana"/>
+        </w:rPr>
+        <w:t>s</w:t>
+      </w:r>
+      <w:r>
+        <w:rPr>
+          <w:rFonts w:ascii="Verdana" w:hAnsi="Verdana"/>
+        </w:rPr>
+        <w:t>rc/lib.rs</w:t>
+      </w:r>
+      <w:proofErr w:type="gramEnd"/>
+    </w:p>
+    <w:p>
+      <w:pPr>
+        <w:shd w:val="clear" w:color="auto" w:fill="000000" w:themeFill="text1"/>
+        <w:jc w:val="both"/>
+        <w:rPr>
+          <w:rFonts w:ascii="Verdana" w:hAnsi="Verdana"/>
+        </w:rPr>
+      </w:pPr>
       <w:proofErr w:type="gramStart"/>
       <w:r>
         <w:rPr>
@@ -987,6 +1012,7 @@
         <w:rPr>
           <w:rFonts w:ascii="Verdana" w:hAnsi="Verdana"/>
         </w:rPr>
+        <w:lastRenderedPageBreak/>
         <w:tab/>
       </w:r>
       <w:proofErr w:type="gramStart"/>
@@ -1118,7 +1144,6 @@
         <w:rPr>
           <w:rFonts w:ascii="Verdana" w:hAnsi="Verdana"/>
         </w:rPr>
-        <w:lastRenderedPageBreak/>
         <w:tab/>
       </w:r>
       <w:r>
@@ -1513,7 +1538,6 @@
         </w:rPr>
         <w:t>END OF FILE</w:t>
       </w:r>
-      <w:bookmarkEnd w:id="0"/>
     </w:p>
     <w:sectPr>
       <w:pgSz w:w="11906" w:h="16838"/>
@@ -2746,6 +2770,7 @@
   <w:style w:type="character" w:default="1" w:styleId="DefaultParagraphFont">
     <w:name w:val="Default Paragraph Font"/>
     <w:uiPriority w:val="1"/>
+    <w:semiHidden/>
     <w:unhideWhenUsed/>
   </w:style>
   <w:style w:type="table" w:default="1" w:styleId="TableNormal">

</xml_diff>